<commit_message>
Edit the Business Problem and the Data Sources
</commit_message>
<xml_diff>
--- a/Business Problem.docx
+++ b/Business Problem.docx
@@ -7,17 +7,80 @@
         <w:rPr>
           <w:b/>
           <w:bCs/>
-          <w:sz w:val="28"/>
-          <w:szCs w:val="28"/>
-        </w:rPr>
-      </w:pPr>
-      <w:r>
+          <w:sz w:val="36"/>
+          <w:szCs w:val="36"/>
+        </w:rPr>
+      </w:pPr>
+      <w:r>
+        <w:rPr>
+          <w:b/>
+          <w:bCs/>
+          <w:sz w:val="36"/>
+          <w:szCs w:val="36"/>
+        </w:rPr>
+        <w:t>Coursera Cap</w:t>
+      </w:r>
+      <w:r>
+        <w:rPr>
+          <w:b/>
+          <w:bCs/>
+          <w:sz w:val="36"/>
+          <w:szCs w:val="36"/>
+        </w:rPr>
+        <w:t>stone</w:t>
+      </w:r>
+    </w:p>
+    <w:p>
+      <w:pPr>
+        <w:rPr>
+          <w:b/>
+          <w:bCs/>
+          <w:sz w:val="36"/>
+          <w:szCs w:val="36"/>
+        </w:rPr>
+      </w:pPr>
+      <w:r>
+        <w:rPr>
+          <w:b/>
+          <w:bCs/>
+          <w:sz w:val="36"/>
+          <w:szCs w:val="36"/>
+        </w:rPr>
+        <w:t>The Battle of the Neighborhoods</w:t>
+      </w:r>
+    </w:p>
+    <w:p>
+      <w:proofErr w:type="spellStart"/>
+      <w:r>
+        <w:t>Reem</w:t>
+      </w:r>
+      <w:proofErr w:type="spellEnd"/>
+      <w:r>
+        <w:t xml:space="preserve"> </w:t>
+      </w:r>
+      <w:proofErr w:type="spellStart"/>
+      <w:r>
+        <w:t>AlAbdouli</w:t>
+      </w:r>
+      <w:proofErr w:type="spellEnd"/>
+    </w:p>
+    <w:p/>
+    <w:p>
+      <w:pPr>
         <w:rPr>
           <w:b/>
           <w:bCs/>
           <w:sz w:val="28"/>
           <w:szCs w:val="28"/>
         </w:rPr>
+      </w:pPr>
+      <w:r>
+        <w:rPr>
+          <w:b/>
+          <w:bCs/>
+          <w:sz w:val="28"/>
+          <w:szCs w:val="28"/>
+        </w:rPr>
         <w:t>Business Problem</w:t>
       </w:r>
     </w:p>
@@ -253,7 +316,14 @@
           <w:sz w:val="24"/>
           <w:szCs w:val="24"/>
         </w:rPr>
-        <w:t xml:space="preserve">to decide which neighborhood will be best suited for their business. </w:t>
+        <w:t xml:space="preserve">to decide which neighborhood will be </w:t>
+      </w:r>
+      <w:r>
+        <w:rPr>
+          <w:sz w:val="24"/>
+          <w:szCs w:val="24"/>
+        </w:rPr>
+        <w:t xml:space="preserve">best suited for their business. This project asks the user to input a cuisine they are interested in the starts the analysis based on this user entry. As an example, in this project the user will enter Italian. After that, the data sources will be used accordingly to analyze neighborhoods, popular venues and food venues then cluster the neighborhoods accordingly. These clusters will help anyone who is seeking to open a restaurant/café to decide on the location of his/her business. In the example of the user entering Italian cuisine, the clusters will indicate which are the best Neighborhoods in Manhattan the user can open an Italian restaurant. </w:t>
       </w:r>
       <w:bookmarkStart w:id="0" w:name="_GoBack"/>
       <w:bookmarkEnd w:id="0"/>

</xml_diff>